<commit_message>
Version 2 solve some problem with immediate and new instructions added(.space)
</commit_message>
<xml_diff>
--- a/SerenityASM/Assembler.docx
+++ b/SerenityASM/Assembler.docx
@@ -737,9 +737,6 @@
       <w:pPr>
         <w:pStyle w:val="a3"/>
         <w:ind w:left="480" w:firstLineChars="0" w:firstLine="0"/>
-        <w:rPr>
-          <w:rFonts w:hint="eastAsia"/>
-        </w:rPr>
       </w:pPr>
     </w:p>
     <w:p>
@@ -1006,16 +1003,11 @@
       <w:r>
         <w:t>后字符和字符串均用双引号而不用单引号</w:t>
       </w:r>
-      <w:bookmarkStart w:id="0" w:name="_GoBack"/>
-      <w:bookmarkEnd w:id="0"/>
     </w:p>
     <w:p>
       <w:pPr>
         <w:pStyle w:val="a3"/>
         <w:ind w:left="480" w:firstLineChars="0" w:firstLine="0"/>
-        <w:rPr>
-          <w:rFonts w:hint="eastAsia"/>
-        </w:rPr>
       </w:pPr>
     </w:p>
     <w:p>
@@ -2246,17 +2238,7 @@
           <w:sz w:val="22"/>
           <w:szCs w:val="22"/>
         </w:rPr>
-        <w:t>Illegal origin address</w:t>
-      </w:r>
-      <w:r>
-        <w:rPr>
-          <w:rFonts w:ascii="Menlo" w:hAnsi="Menlo" w:cs="Menlo"/>
-          <w:color w:val="C41A16"/>
-          <w:kern w:val="0"/>
-          <w:sz w:val="22"/>
-          <w:szCs w:val="22"/>
-        </w:rPr>
-        <w:t xml:space="preserve">  </w:t>
+        <w:t xml:space="preserve">Illegal origin address  </w:t>
       </w:r>
       <w:r>
         <w:rPr>
@@ -2285,17 +2267,7 @@
           <w:sz w:val="22"/>
           <w:szCs w:val="22"/>
         </w:rPr>
-        <w:t>reduplicated .origin</w:t>
-      </w:r>
-      <w:r>
-        <w:rPr>
-          <w:rFonts w:ascii="Menlo" w:hAnsi="Menlo" w:cs="Menlo"/>
-          <w:color w:val="C41A16"/>
-          <w:kern w:val="0"/>
-          <w:sz w:val="22"/>
-          <w:szCs w:val="22"/>
-        </w:rPr>
-        <w:t xml:space="preserve"> </w:t>
+        <w:t xml:space="preserve">reduplicated .origin </w:t>
       </w:r>
       <w:r>
         <w:t>重复的</w:t>
@@ -2493,9 +2465,6 @@
     <w:p>
       <w:pPr>
         <w:ind w:left="420"/>
-        <w:rPr>
-          <w:rFonts w:hint="eastAsia"/>
-        </w:rPr>
       </w:pPr>
       <w:r>
         <w:t>十进制以</w:t>
@@ -2527,9 +2496,6 @@
     <w:p>
       <w:pPr>
         <w:ind w:left="420"/>
-        <w:rPr>
-          <w:rFonts w:hint="eastAsia"/>
-        </w:rPr>
       </w:pPr>
       <w:r>
         <w:rPr>
@@ -2573,9 +2539,6 @@
     <w:p>
       <w:pPr>
         <w:ind w:left="420"/>
-        <w:rPr>
-          <w:rFonts w:hint="eastAsia"/>
-        </w:rPr>
       </w:pPr>
     </w:p>
     <w:p>
@@ -2600,14 +2563,130 @@
         <w:t>整个汇编器不区分大小写</w:t>
       </w:r>
     </w:p>
-    <w:p>
-      <w:pPr>
-        <w:pStyle w:val="a3"/>
-        <w:ind w:left="480" w:firstLineChars="0" w:firstLine="0"/>
-        <w:rPr>
-          <w:rFonts w:hint="eastAsia"/>
-        </w:rPr>
-      </w:pPr>
+    <w:p/>
+    <w:p/>
+    <w:p>
+      <w:r>
+        <w:t>版本信息：</w:t>
+      </w:r>
+    </w:p>
+    <w:p/>
+    <w:p>
+      <w:r>
+        <w:t>V</w:t>
+      </w:r>
+      <w:r>
+        <w:rPr>
+          <w:rFonts w:hint="eastAsia"/>
+        </w:rPr>
+        <w:t>ersion</w:t>
+      </w:r>
+      <w:r>
+        <w:t xml:space="preserve"> 2.1</w:t>
+      </w:r>
+    </w:p>
+    <w:p>
+      <w:pPr>
+        <w:pStyle w:val="a3"/>
+        <w:numPr>
+          <w:ilvl w:val="0"/>
+          <w:numId w:val="6"/>
+        </w:numPr>
+        <w:ind w:firstLineChars="0"/>
+      </w:pPr>
+      <w:r>
+        <w:rPr>
+          <w:rFonts w:hint="eastAsia"/>
+        </w:rPr>
+        <w:t>jump</w:t>
+      </w:r>
+      <w:r>
+        <w:t xml:space="preserve"> </w:t>
+      </w:r>
+      <w:r>
+        <w:rPr>
+          <w:rFonts w:hint="eastAsia"/>
+        </w:rPr>
+        <w:t>指令更正</w:t>
+      </w:r>
+    </w:p>
+    <w:p>
+      <w:pPr>
+        <w:pStyle w:val="a3"/>
+        <w:numPr>
+          <w:ilvl w:val="0"/>
+          <w:numId w:val="6"/>
+        </w:numPr>
+        <w:ind w:firstLineChars="0"/>
+      </w:pPr>
+      <w:r>
+        <w:t xml:space="preserve">.origin  </w:t>
+      </w:r>
+      <w:r>
+        <w:rPr>
+          <w:rFonts w:hint="eastAsia"/>
+        </w:rPr>
+        <w:t>支持</w:t>
+      </w:r>
+      <w:r>
+        <w:t>判断地址是否为偶数</w:t>
+      </w:r>
+    </w:p>
+    <w:p>
+      <w:pPr>
+        <w:pStyle w:val="a3"/>
+        <w:numPr>
+          <w:ilvl w:val="0"/>
+          <w:numId w:val="6"/>
+        </w:numPr>
+        <w:ind w:firstLineChars="0"/>
+      </w:pPr>
+      <w:proofErr w:type="gramStart"/>
+      <w:r>
+        <w:t>.space</w:t>
+      </w:r>
+      <w:proofErr w:type="gramEnd"/>
+    </w:p>
+    <w:p>
+      <w:pPr>
+        <w:pStyle w:val="a3"/>
+        <w:numPr>
+          <w:ilvl w:val="0"/>
+          <w:numId w:val="6"/>
+        </w:numPr>
+        <w:ind w:firstLineChars="0"/>
+      </w:pPr>
+      <w:proofErr w:type="spellStart"/>
+      <w:r>
+        <w:t>sw</w:t>
+      </w:r>
+      <w:proofErr w:type="spellEnd"/>
+      <w:r>
+        <w:t>、</w:t>
+      </w:r>
+      <w:proofErr w:type="spellStart"/>
+      <w:r>
+        <w:rPr>
+          <w:rFonts w:hint="eastAsia"/>
+        </w:rPr>
+        <w:t>lw</w:t>
+      </w:r>
+      <w:proofErr w:type="spellEnd"/>
+    </w:p>
+    <w:p>
+      <w:pPr>
+        <w:pStyle w:val="a3"/>
+        <w:numPr>
+          <w:ilvl w:val="0"/>
+          <w:numId w:val="6"/>
+        </w:numPr>
+        <w:ind w:firstLineChars="0"/>
+      </w:pPr>
+      <w:r>
+        <w:t>立即数相关问题的解决</w:t>
+      </w:r>
+      <w:bookmarkStart w:id="0" w:name="_GoBack"/>
+      <w:bookmarkEnd w:id="0"/>
     </w:p>
     <w:sectPr>
       <w:pgSz w:w="11900" w:h="16840"/>
@@ -2708,6 +2787,184 @@
     </w:lvl>
   </w:abstractNum>
   <w:abstractNum w:abstractNumId="1">
+    <w:nsid w:val="0D871BBE"/>
+    <w:multiLevelType w:val="hybridMultilevel"/>
+    <w:tmpl w:val="B69052B2"/>
+    <w:lvl w:ilvl="0" w:tplc="2DF69730">
+      <w:start w:val="1"/>
+      <w:numFmt w:val="decimal"/>
+      <w:lvlText w:val="%1."/>
+      <w:lvlJc w:val="left"/>
+      <w:pPr>
+        <w:ind w:left="780" w:hanging="360"/>
+      </w:pPr>
+      <w:rPr>
+        <w:rFonts w:hint="default"/>
+      </w:rPr>
+    </w:lvl>
+    <w:lvl w:ilvl="1" w:tplc="04090019" w:tentative="1">
+      <w:start w:val="1"/>
+      <w:numFmt w:val="lowerLetter"/>
+      <w:lvlText w:val="%2)"/>
+      <w:lvlJc w:val="left"/>
+      <w:pPr>
+        <w:ind w:left="1380" w:hanging="480"/>
+      </w:pPr>
+    </w:lvl>
+    <w:lvl w:ilvl="2" w:tplc="0409001B" w:tentative="1">
+      <w:start w:val="1"/>
+      <w:numFmt w:val="lowerRoman"/>
+      <w:lvlText w:val="%3."/>
+      <w:lvlJc w:val="right"/>
+      <w:pPr>
+        <w:ind w:left="1860" w:hanging="480"/>
+      </w:pPr>
+    </w:lvl>
+    <w:lvl w:ilvl="3" w:tplc="0409000F" w:tentative="1">
+      <w:start w:val="1"/>
+      <w:numFmt w:val="decimal"/>
+      <w:lvlText w:val="%4."/>
+      <w:lvlJc w:val="left"/>
+      <w:pPr>
+        <w:ind w:left="2340" w:hanging="480"/>
+      </w:pPr>
+    </w:lvl>
+    <w:lvl w:ilvl="4" w:tplc="04090019" w:tentative="1">
+      <w:start w:val="1"/>
+      <w:numFmt w:val="lowerLetter"/>
+      <w:lvlText w:val="%5)"/>
+      <w:lvlJc w:val="left"/>
+      <w:pPr>
+        <w:ind w:left="2820" w:hanging="480"/>
+      </w:pPr>
+    </w:lvl>
+    <w:lvl w:ilvl="5" w:tplc="0409001B" w:tentative="1">
+      <w:start w:val="1"/>
+      <w:numFmt w:val="lowerRoman"/>
+      <w:lvlText w:val="%6."/>
+      <w:lvlJc w:val="right"/>
+      <w:pPr>
+        <w:ind w:left="3300" w:hanging="480"/>
+      </w:pPr>
+    </w:lvl>
+    <w:lvl w:ilvl="6" w:tplc="0409000F" w:tentative="1">
+      <w:start w:val="1"/>
+      <w:numFmt w:val="decimal"/>
+      <w:lvlText w:val="%7."/>
+      <w:lvlJc w:val="left"/>
+      <w:pPr>
+        <w:ind w:left="3780" w:hanging="480"/>
+      </w:pPr>
+    </w:lvl>
+    <w:lvl w:ilvl="7" w:tplc="04090019" w:tentative="1">
+      <w:start w:val="1"/>
+      <w:numFmt w:val="lowerLetter"/>
+      <w:lvlText w:val="%8)"/>
+      <w:lvlJc w:val="left"/>
+      <w:pPr>
+        <w:ind w:left="4260" w:hanging="480"/>
+      </w:pPr>
+    </w:lvl>
+    <w:lvl w:ilvl="8" w:tplc="0409001B" w:tentative="1">
+      <w:start w:val="1"/>
+      <w:numFmt w:val="lowerRoman"/>
+      <w:lvlText w:val="%9."/>
+      <w:lvlJc w:val="right"/>
+      <w:pPr>
+        <w:ind w:left="4740" w:hanging="480"/>
+      </w:pPr>
+    </w:lvl>
+  </w:abstractNum>
+  <w:abstractNum w:abstractNumId="2">
+    <w:nsid w:val="38A71012"/>
+    <w:multiLevelType w:val="hybridMultilevel"/>
+    <w:tmpl w:val="8528C1C4"/>
+    <w:lvl w:ilvl="0" w:tplc="3D6836E6">
+      <w:start w:val="1"/>
+      <w:numFmt w:val="decimal"/>
+      <w:lvlText w:val="%1."/>
+      <w:lvlJc w:val="left"/>
+      <w:pPr>
+        <w:ind w:left="780" w:hanging="360"/>
+      </w:pPr>
+      <w:rPr>
+        <w:rFonts w:hint="eastAsia"/>
+      </w:rPr>
+    </w:lvl>
+    <w:lvl w:ilvl="1" w:tplc="04090019" w:tentative="1">
+      <w:start w:val="1"/>
+      <w:numFmt w:val="lowerLetter"/>
+      <w:lvlText w:val="%2)"/>
+      <w:lvlJc w:val="left"/>
+      <w:pPr>
+        <w:ind w:left="1380" w:hanging="480"/>
+      </w:pPr>
+    </w:lvl>
+    <w:lvl w:ilvl="2" w:tplc="0409001B" w:tentative="1">
+      <w:start w:val="1"/>
+      <w:numFmt w:val="lowerRoman"/>
+      <w:lvlText w:val="%3."/>
+      <w:lvlJc w:val="right"/>
+      <w:pPr>
+        <w:ind w:left="1860" w:hanging="480"/>
+      </w:pPr>
+    </w:lvl>
+    <w:lvl w:ilvl="3" w:tplc="0409000F" w:tentative="1">
+      <w:start w:val="1"/>
+      <w:numFmt w:val="decimal"/>
+      <w:lvlText w:val="%4."/>
+      <w:lvlJc w:val="left"/>
+      <w:pPr>
+        <w:ind w:left="2340" w:hanging="480"/>
+      </w:pPr>
+    </w:lvl>
+    <w:lvl w:ilvl="4" w:tplc="04090019" w:tentative="1">
+      <w:start w:val="1"/>
+      <w:numFmt w:val="lowerLetter"/>
+      <w:lvlText w:val="%5)"/>
+      <w:lvlJc w:val="left"/>
+      <w:pPr>
+        <w:ind w:left="2820" w:hanging="480"/>
+      </w:pPr>
+    </w:lvl>
+    <w:lvl w:ilvl="5" w:tplc="0409001B" w:tentative="1">
+      <w:start w:val="1"/>
+      <w:numFmt w:val="lowerRoman"/>
+      <w:lvlText w:val="%6."/>
+      <w:lvlJc w:val="right"/>
+      <w:pPr>
+        <w:ind w:left="3300" w:hanging="480"/>
+      </w:pPr>
+    </w:lvl>
+    <w:lvl w:ilvl="6" w:tplc="0409000F" w:tentative="1">
+      <w:start w:val="1"/>
+      <w:numFmt w:val="decimal"/>
+      <w:lvlText w:val="%7."/>
+      <w:lvlJc w:val="left"/>
+      <w:pPr>
+        <w:ind w:left="3780" w:hanging="480"/>
+      </w:pPr>
+    </w:lvl>
+    <w:lvl w:ilvl="7" w:tplc="04090019" w:tentative="1">
+      <w:start w:val="1"/>
+      <w:numFmt w:val="lowerLetter"/>
+      <w:lvlText w:val="%8)"/>
+      <w:lvlJc w:val="left"/>
+      <w:pPr>
+        <w:ind w:left="4260" w:hanging="480"/>
+      </w:pPr>
+    </w:lvl>
+    <w:lvl w:ilvl="8" w:tplc="0409001B" w:tentative="1">
+      <w:start w:val="1"/>
+      <w:numFmt w:val="lowerRoman"/>
+      <w:lvlText w:val="%9."/>
+      <w:lvlJc w:val="right"/>
+      <w:pPr>
+        <w:ind w:left="4740" w:hanging="480"/>
+      </w:pPr>
+    </w:lvl>
+  </w:abstractNum>
+  <w:abstractNum w:abstractNumId="3">
     <w:nsid w:val="47222E4B"/>
     <w:multiLevelType w:val="hybridMultilevel"/>
     <w:tmpl w:val="A9E8989C"/>
@@ -2793,11 +3050,201 @@
       </w:pPr>
     </w:lvl>
   </w:abstractNum>
+  <w:abstractNum w:abstractNumId="4">
+    <w:nsid w:val="669D72C2"/>
+    <w:multiLevelType w:val="hybridMultilevel"/>
+    <w:tmpl w:val="F7EA81F8"/>
+    <w:lvl w:ilvl="0" w:tplc="897CEFCC">
+      <w:start w:val="1"/>
+      <w:numFmt w:val="decimal"/>
+      <w:lvlText w:val="%1."/>
+      <w:lvlJc w:val="left"/>
+      <w:pPr>
+        <w:ind w:left="480" w:hanging="360"/>
+      </w:pPr>
+      <w:rPr>
+        <w:rFonts w:hint="default"/>
+      </w:rPr>
+    </w:lvl>
+    <w:lvl w:ilvl="1" w:tplc="04090019" w:tentative="1">
+      <w:start w:val="1"/>
+      <w:numFmt w:val="lowerLetter"/>
+      <w:lvlText w:val="%2)"/>
+      <w:lvlJc w:val="left"/>
+      <w:pPr>
+        <w:ind w:left="1080" w:hanging="480"/>
+      </w:pPr>
+    </w:lvl>
+    <w:lvl w:ilvl="2" w:tplc="0409001B" w:tentative="1">
+      <w:start w:val="1"/>
+      <w:numFmt w:val="lowerRoman"/>
+      <w:lvlText w:val="%3."/>
+      <w:lvlJc w:val="right"/>
+      <w:pPr>
+        <w:ind w:left="1560" w:hanging="480"/>
+      </w:pPr>
+    </w:lvl>
+    <w:lvl w:ilvl="3" w:tplc="0409000F" w:tentative="1">
+      <w:start w:val="1"/>
+      <w:numFmt w:val="decimal"/>
+      <w:lvlText w:val="%4."/>
+      <w:lvlJc w:val="left"/>
+      <w:pPr>
+        <w:ind w:left="2040" w:hanging="480"/>
+      </w:pPr>
+    </w:lvl>
+    <w:lvl w:ilvl="4" w:tplc="04090019" w:tentative="1">
+      <w:start w:val="1"/>
+      <w:numFmt w:val="lowerLetter"/>
+      <w:lvlText w:val="%5)"/>
+      <w:lvlJc w:val="left"/>
+      <w:pPr>
+        <w:ind w:left="2520" w:hanging="480"/>
+      </w:pPr>
+    </w:lvl>
+    <w:lvl w:ilvl="5" w:tplc="0409001B" w:tentative="1">
+      <w:start w:val="1"/>
+      <w:numFmt w:val="lowerRoman"/>
+      <w:lvlText w:val="%6."/>
+      <w:lvlJc w:val="right"/>
+      <w:pPr>
+        <w:ind w:left="3000" w:hanging="480"/>
+      </w:pPr>
+    </w:lvl>
+    <w:lvl w:ilvl="6" w:tplc="0409000F" w:tentative="1">
+      <w:start w:val="1"/>
+      <w:numFmt w:val="decimal"/>
+      <w:lvlText w:val="%7."/>
+      <w:lvlJc w:val="left"/>
+      <w:pPr>
+        <w:ind w:left="3480" w:hanging="480"/>
+      </w:pPr>
+    </w:lvl>
+    <w:lvl w:ilvl="7" w:tplc="04090019" w:tentative="1">
+      <w:start w:val="1"/>
+      <w:numFmt w:val="lowerLetter"/>
+      <w:lvlText w:val="%8)"/>
+      <w:lvlJc w:val="left"/>
+      <w:pPr>
+        <w:ind w:left="3960" w:hanging="480"/>
+      </w:pPr>
+    </w:lvl>
+    <w:lvl w:ilvl="8" w:tplc="0409001B" w:tentative="1">
+      <w:start w:val="1"/>
+      <w:numFmt w:val="lowerRoman"/>
+      <w:lvlText w:val="%9."/>
+      <w:lvlJc w:val="right"/>
+      <w:pPr>
+        <w:ind w:left="4440" w:hanging="480"/>
+      </w:pPr>
+    </w:lvl>
+  </w:abstractNum>
+  <w:abstractNum w:abstractNumId="5">
+    <w:nsid w:val="75C72D5A"/>
+    <w:multiLevelType w:val="hybridMultilevel"/>
+    <w:tmpl w:val="1B2EF33A"/>
+    <w:lvl w:ilvl="0" w:tplc="F9BC280E">
+      <w:start w:val="1"/>
+      <w:numFmt w:val="decimal"/>
+      <w:lvlText w:val="%1"/>
+      <w:lvlJc w:val="left"/>
+      <w:pPr>
+        <w:ind w:left="480" w:hanging="360"/>
+      </w:pPr>
+      <w:rPr>
+        <w:rFonts w:hint="default"/>
+      </w:rPr>
+    </w:lvl>
+    <w:lvl w:ilvl="1" w:tplc="04090019" w:tentative="1">
+      <w:start w:val="1"/>
+      <w:numFmt w:val="lowerLetter"/>
+      <w:lvlText w:val="%2)"/>
+      <w:lvlJc w:val="left"/>
+      <w:pPr>
+        <w:ind w:left="1080" w:hanging="480"/>
+      </w:pPr>
+    </w:lvl>
+    <w:lvl w:ilvl="2" w:tplc="0409001B" w:tentative="1">
+      <w:start w:val="1"/>
+      <w:numFmt w:val="lowerRoman"/>
+      <w:lvlText w:val="%3."/>
+      <w:lvlJc w:val="right"/>
+      <w:pPr>
+        <w:ind w:left="1560" w:hanging="480"/>
+      </w:pPr>
+    </w:lvl>
+    <w:lvl w:ilvl="3" w:tplc="0409000F" w:tentative="1">
+      <w:start w:val="1"/>
+      <w:numFmt w:val="decimal"/>
+      <w:lvlText w:val="%4."/>
+      <w:lvlJc w:val="left"/>
+      <w:pPr>
+        <w:ind w:left="2040" w:hanging="480"/>
+      </w:pPr>
+    </w:lvl>
+    <w:lvl w:ilvl="4" w:tplc="04090019" w:tentative="1">
+      <w:start w:val="1"/>
+      <w:numFmt w:val="lowerLetter"/>
+      <w:lvlText w:val="%5)"/>
+      <w:lvlJc w:val="left"/>
+      <w:pPr>
+        <w:ind w:left="2520" w:hanging="480"/>
+      </w:pPr>
+    </w:lvl>
+    <w:lvl w:ilvl="5" w:tplc="0409001B" w:tentative="1">
+      <w:start w:val="1"/>
+      <w:numFmt w:val="lowerRoman"/>
+      <w:lvlText w:val="%6."/>
+      <w:lvlJc w:val="right"/>
+      <w:pPr>
+        <w:ind w:left="3000" w:hanging="480"/>
+      </w:pPr>
+    </w:lvl>
+    <w:lvl w:ilvl="6" w:tplc="0409000F" w:tentative="1">
+      <w:start w:val="1"/>
+      <w:numFmt w:val="decimal"/>
+      <w:lvlText w:val="%7."/>
+      <w:lvlJc w:val="left"/>
+      <w:pPr>
+        <w:ind w:left="3480" w:hanging="480"/>
+      </w:pPr>
+    </w:lvl>
+    <w:lvl w:ilvl="7" w:tplc="04090019" w:tentative="1">
+      <w:start w:val="1"/>
+      <w:numFmt w:val="lowerLetter"/>
+      <w:lvlText w:val="%8)"/>
+      <w:lvlJc w:val="left"/>
+      <w:pPr>
+        <w:ind w:left="3960" w:hanging="480"/>
+      </w:pPr>
+    </w:lvl>
+    <w:lvl w:ilvl="8" w:tplc="0409001B" w:tentative="1">
+      <w:start w:val="1"/>
+      <w:numFmt w:val="lowerRoman"/>
+      <w:lvlText w:val="%9."/>
+      <w:lvlJc w:val="right"/>
+      <w:pPr>
+        <w:ind w:left="4440" w:hanging="480"/>
+      </w:pPr>
+    </w:lvl>
+  </w:abstractNum>
   <w:num w:numId="1">
-    <w:abstractNumId w:val="1"/>
+    <w:abstractNumId w:val="3"/>
   </w:num>
   <w:num w:numId="2">
     <w:abstractNumId w:val="0"/>
+  </w:num>
+  <w:num w:numId="3">
+    <w:abstractNumId w:val="2"/>
+  </w:num>
+  <w:num w:numId="4">
+    <w:abstractNumId w:val="1"/>
+  </w:num>
+  <w:num w:numId="5">
+    <w:abstractNumId w:val="5"/>
+  </w:num>
+  <w:num w:numId="6">
+    <w:abstractNumId w:val="4"/>
   </w:num>
 </w:numbering>
 </file>

</xml_diff>